<commit_message>
Final Commit form the Code-cleanup phase Date:02-27-2024 Day:28
</commit_message>
<xml_diff>
--- a/Java Tasks/Date-02-27-2024-Day-28/Sammith-Task-1-Date-02-27-2024-Day-28.docx
+++ b/Java Tasks/Date-02-27-2024-Day-28/Sammith-Task-1-Date-02-27-2024-Day-28.docx
@@ -29,35 +29,49 @@
           <w:sz w:val="30"/>
           <w:szCs w:val="30"/>
         </w:rPr>
-        <w:t>-Date-02-27-2024-Day-29.docx</w:t>
-      </w:r>
-    </w:p>
-    <w:p>
-      <w:pPr>
+        <w:t>-Date-02-27-2024-Day-2</w:t>
+      </w:r>
+      <w:r>
         <w:rPr>
           <w:sz w:val="30"/>
           <w:szCs w:val="30"/>
         </w:rPr>
-      </w:pPr>
+        <w:t>8</w:t>
+      </w:r>
       <w:r>
         <w:rPr>
           <w:sz w:val="30"/>
           <w:szCs w:val="30"/>
         </w:rPr>
-        <w:t xml:space="preserve">Task </w:t>
-      </w:r>
-      <w:r>
+        <w:t>.docx</w:t>
+      </w:r>
+    </w:p>
+    <w:p>
+      <w:pPr>
         <w:rPr>
           <w:sz w:val="30"/>
           <w:szCs w:val="30"/>
         </w:rPr>
-        <w:t>1</w:t>
-      </w:r>
+      </w:pPr>
       <w:r>
         <w:rPr>
           <w:sz w:val="30"/>
           <w:szCs w:val="30"/>
         </w:rPr>
+        <w:t xml:space="preserve">Task </w:t>
+      </w:r>
+      <w:r>
+        <w:rPr>
+          <w:sz w:val="30"/>
+          <w:szCs w:val="30"/>
+        </w:rPr>
+        <w:t>1</w:t>
+      </w:r>
+      <w:r>
+        <w:rPr>
+          <w:sz w:val="30"/>
+          <w:szCs w:val="30"/>
+        </w:rPr>
         <w:t>: Write a Java program to perform subtraction and division operations by using static and non-static methods.</w:t>
       </w:r>
     </w:p>
@@ -245,6 +259,7 @@
         </w:rPr>
         <w:t xml:space="preserve"> </w:t>
       </w:r>
+      <w:proofErr w:type="gramStart"/>
       <w:r>
         <w:rPr>
           <w:rFonts w:ascii="Consolas" w:eastAsia="Times New Roman" w:hAnsi="Consolas" w:cs="Times New Roman"/>
@@ -267,6 +282,7 @@
         </w:rPr>
         <w:t>(</w:t>
       </w:r>
+      <w:proofErr w:type="gramEnd"/>
       <w:r>
         <w:rPr>
           <w:rFonts w:ascii="Consolas" w:eastAsia="Times New Roman" w:hAnsi="Consolas" w:cs="Times New Roman"/>
@@ -647,6 +663,7 @@
         </w:rPr>
         <w:t xml:space="preserve"> </w:t>
       </w:r>
+      <w:proofErr w:type="gramStart"/>
       <w:r>
         <w:rPr>
           <w:rFonts w:ascii="Consolas" w:eastAsia="Times New Roman" w:hAnsi="Consolas" w:cs="Times New Roman"/>
@@ -667,7 +684,19 @@
           <w:szCs w:val="19"/>
           <w14:ligatures w14:val="none"/>
         </w:rPr>
-        <w:t>();</w:t>
+        <w:t>(</w:t>
+      </w:r>
+      <w:proofErr w:type="gramEnd"/>
+      <w:r>
+        <w:rPr>
+          <w:rFonts w:ascii="Consolas" w:eastAsia="Times New Roman" w:hAnsi="Consolas" w:cs="Times New Roman"/>
+          <w:color w:val="000000"/>
+          <w:kern w:val="0"/>
+          <w:sz w:val="19"/>
+          <w:szCs w:val="19"/>
+          <w14:ligatures w14:val="none"/>
+        </w:rPr>
+        <w:t>);</w:t>
       </w:r>
     </w:p>
     <w:p>
@@ -739,6 +768,7 @@
         <w:t xml:space="preserve"> = </w:t>
       </w:r>
       <w:proofErr w:type="spellStart"/>
+      <w:proofErr w:type="gramStart"/>
       <w:r>
         <w:rPr>
           <w:rFonts w:ascii="Consolas" w:eastAsia="Times New Roman" w:hAnsi="Consolas" w:cs="Times New Roman"/>
@@ -773,6 +803,7 @@
         <w:t>Subtraction</w:t>
       </w:r>
       <w:proofErr w:type="spellEnd"/>
+      <w:proofErr w:type="gramEnd"/>
       <w:r>
         <w:rPr>
           <w:rFonts w:ascii="Consolas" w:eastAsia="Times New Roman" w:hAnsi="Consolas" w:cs="Times New Roman"/>
@@ -1224,6 +1255,7 @@
         </w:rPr>
         <w:t xml:space="preserve"> = </w:t>
       </w:r>
+      <w:proofErr w:type="gramStart"/>
       <w:r>
         <w:rPr>
           <w:rFonts w:ascii="Consolas" w:eastAsia="Times New Roman" w:hAnsi="Consolas" w:cs="Times New Roman"/>
@@ -1246,6 +1278,7 @@
         </w:rPr>
         <w:t>(</w:t>
       </w:r>
+      <w:proofErr w:type="gramEnd"/>
       <w:r>
         <w:rPr>
           <w:rFonts w:ascii="Consolas" w:eastAsia="Times New Roman" w:hAnsi="Consolas" w:cs="Times New Roman"/>
@@ -1563,6 +1596,7 @@
         </w:rPr>
         <w:t xml:space="preserve"> </w:t>
       </w:r>
+      <w:proofErr w:type="gramStart"/>
       <w:r>
         <w:rPr>
           <w:rFonts w:ascii="Consolas" w:eastAsia="Times New Roman" w:hAnsi="Consolas" w:cs="Times New Roman"/>
@@ -1585,6 +1619,7 @@
         </w:rPr>
         <w:t>(</w:t>
       </w:r>
+      <w:proofErr w:type="gramEnd"/>
       <w:r>
         <w:rPr>
           <w:rFonts w:ascii="Consolas" w:eastAsia="Times New Roman" w:hAnsi="Consolas" w:cs="Times New Roman"/>
@@ -1949,6 +1984,7 @@
         </w:rPr>
         <w:t xml:space="preserve"> </w:t>
       </w:r>
+      <w:proofErr w:type="gramStart"/>
       <w:r>
         <w:rPr>
           <w:rFonts w:ascii="Consolas" w:eastAsia="Times New Roman" w:hAnsi="Consolas" w:cs="Times New Roman"/>
@@ -1971,6 +2007,7 @@
         </w:rPr>
         <w:t>(</w:t>
       </w:r>
+      <w:proofErr w:type="gramEnd"/>
       <w:r>
         <w:rPr>
           <w:rFonts w:ascii="Consolas" w:eastAsia="Times New Roman" w:hAnsi="Consolas" w:cs="Times New Roman"/>

</xml_diff>